<commit_message>
methods + javadoc added
</commit_message>
<xml_diff>
--- a/Documentation/Dokumentace.docx
+++ b/Documentation/Dokumentace.docx
@@ -3,27 +3,438 @@
 <w:document xmlns:wpc="http://schemas.microsoft.com/office/word/2010/wordprocessingCanvas" xmlns:cx="http://schemas.microsoft.com/office/drawing/2014/chartex" xmlns:cx1="http://schemas.microsoft.com/office/drawing/2015/9/8/chartex" xmlns:cx2="http://schemas.microsoft.com/office/drawing/2015/10/21/chartex" xmlns:cx3="http://schemas.microsoft.com/office/drawing/2016/5/9/chartex" xmlns:cx4="http://schemas.microsoft.com/office/drawing/2016/5/10/chartex" xmlns:cx5="http://schemas.microsoft.com/office/drawing/2016/5/11/chartex" xmlns:cx6="http://schemas.microsoft.com/office/drawing/2016/5/12/chartex" xmlns:cx7="http://schemas.microsoft.com/office/drawing/2016/5/13/chartex" xmlns:cx8="http://schemas.microsoft.com/office/drawing/2016/5/14/chartex" xmlns:mc="http://schemas.openxmlformats.org/markup-compatibility/2006" xmlns:aink="http://schemas.microsoft.com/office/drawing/2016/ink" xmlns:am3d="http://schemas.microsoft.com/office/drawing/2017/model3d" xmlns:o="urn:schemas-microsoft-com:office:office" xmlns:oel="http://schemas.microsoft.com/office/2019/extlst" xmlns:r="http://schemas.openxmlformats.org/officeDocument/2006/relationships" xmlns:m="http://schemas.openxmlformats.org/officeDocument/2006/math" xmlns:v="urn:schemas-microsoft-com:vml" xmlns:wp14="http://schemas.microsoft.com/office/word/2010/wordprocessingDrawing" xmlns:wp="http://schemas.openxmlformats.org/drawingml/2006/wordprocessingDrawing" xmlns:w10="urn:schemas-microsoft-com:office:word" xmlns:w="http://schemas.openxmlformats.org/wordprocessingml/2006/main" xmlns:w14="http://schemas.microsoft.com/office/word/2010/wordml" xmlns:w15="http://schemas.microsoft.com/office/word/2012/wordml" xmlns:w16cex="http://schemas.microsoft.com/office/word/2018/wordml/cex" xmlns:w16cid="http://schemas.microsoft.com/office/word/2016/wordml/cid" xmlns:w16="http://schemas.microsoft.com/office/word/2018/wordml" xmlns:w16sdtdh="http://schemas.microsoft.com/office/word/2020/wordml/sdtdatahash" xmlns:w16se="http://schemas.microsoft.com/office/word/2015/wordml/symex" xmlns:wpg="http://schemas.microsoft.com/office/word/2010/wordprocessingGroup" xmlns:wpi="http://schemas.microsoft.com/office/word/2010/wordprocessingInk" xmlns:wne="http://schemas.microsoft.com/office/word/2006/wordml" xmlns:wps="http://schemas.microsoft.com/office/word/2010/wordprocessingShape" mc:Ignorable="w14 w15 w16se w16cid w16 w16cex w16sdtdh wp14">
   <w:body>
     <w:p>
-      <w:pPr>
-        <w:pStyle w:val="Nzev"/>
-      </w:pPr>
-      <w:r>
-        <w:t>Semestrální práce 15. – maticová spirála</w:t>
-      </w:r>
-    </w:p>
-    <w:p>
-      <w:pPr>
-        <w:pStyle w:val="Nzev"/>
-      </w:pPr>
-    </w:p>
-    <w:p>
-      <w:pPr>
-        <w:pStyle w:val="Nzev"/>
-      </w:pPr>
-      <w:r>
-        <w:t>Jan Smutný</w:t>
-      </w:r>
-    </w:p>
-    <w:p>
+      <w:r>
+        <w:rPr>
+          <w:noProof/>
+        </w:rPr>
+        <mc:AlternateContent>
+          <mc:Choice Requires="wps">
+            <w:drawing>
+              <wp:anchor distT="45720" distB="45720" distL="114300" distR="114300" simplePos="0" relativeHeight="251678720" behindDoc="0" locked="0" layoutInCell="1" allowOverlap="1" wp14:anchorId="08C572A5" wp14:editId="28ECCBDD">
+                <wp:simplePos x="0" y="0"/>
+                <wp:positionH relativeFrom="margin">
+                  <wp:align>right</wp:align>
+                </wp:positionH>
+                <wp:positionV relativeFrom="paragraph">
+                  <wp:posOffset>8234680</wp:posOffset>
+                </wp:positionV>
+                <wp:extent cx="1113155" cy="1404620"/>
+                <wp:effectExtent l="0" t="0" r="10795" b="19685"/>
+                <wp:wrapSquare wrapText="bothSides"/>
+                <wp:docPr id="7" name="Textové pole 2"/>
+                <wp:cNvGraphicFramePr>
+                  <a:graphicFrameLocks xmlns:a="http://schemas.openxmlformats.org/drawingml/2006/main"/>
+                </wp:cNvGraphicFramePr>
+                <a:graphic xmlns:a="http://schemas.openxmlformats.org/drawingml/2006/main">
+                  <a:graphicData uri="http://schemas.microsoft.com/office/word/2010/wordprocessingShape">
+                    <wps:wsp>
+                      <wps:cNvSpPr txBox="1">
+                        <a:spLocks noChangeArrowheads="1"/>
+                      </wps:cNvSpPr>
+                      <wps:spPr bwMode="auto">
+                        <a:xfrm>
+                          <a:off x="0" y="0"/>
+                          <a:ext cx="1113155" cy="1404620"/>
+                        </a:xfrm>
+                        <a:prstGeom prst="rect">
+                          <a:avLst/>
+                        </a:prstGeom>
+                        <a:solidFill>
+                          <a:srgbClr val="FFFFFF"/>
+                        </a:solidFill>
+                        <a:ln w="9525">
+                          <a:solidFill>
+                            <a:schemeClr val="bg1"/>
+                          </a:solidFill>
+                          <a:miter lim="800000"/>
+                          <a:headEnd/>
+                          <a:tailEnd/>
+                        </a:ln>
+                      </wps:spPr>
+                      <wps:txbx>
+                        <w:txbxContent>
+                          <w:p>
+                            <w:pPr>
+                              <w:jc w:val="right"/>
+                            </w:pPr>
+                            <w:r>
+                              <w:t>Jan Smutný</w:t>
+                            </w:r>
+                          </w:p>
+                          <w:p>
+                            <w:pPr>
+                              <w:jc w:val="right"/>
+                            </w:pPr>
+                            <w:r>
+                              <w:t>2022/2023</w:t>
+                            </w:r>
+                          </w:p>
+                        </w:txbxContent>
+                      </wps:txbx>
+                      <wps:bodyPr rot="0" vert="horz" wrap="square" lIns="91440" tIns="45720" rIns="91440" bIns="45720" anchor="t" anchorCtr="0">
+                        <a:spAutoFit/>
+                      </wps:bodyPr>
+                    </wps:wsp>
+                  </a:graphicData>
+                </a:graphic>
+                <wp14:sizeRelH relativeFrom="margin">
+                  <wp14:pctWidth>0</wp14:pctWidth>
+                </wp14:sizeRelH>
+                <wp14:sizeRelV relativeFrom="margin">
+                  <wp14:pctHeight>20000</wp14:pctHeight>
+                </wp14:sizeRelV>
+              </wp:anchor>
+            </w:drawing>
+          </mc:Choice>
+          <mc:Fallback>
+            <w:pict>
+              <v:shapetype w14:anchorId="08C572A5" id="_x0000_t202" coordsize="21600,21600" o:spt="202" path="m,l,21600r21600,l21600,xe">
+                <v:stroke joinstyle="miter"/>
+                <v:path gradientshapeok="t" o:connecttype="rect"/>
+              </v:shapetype>
+              <v:shape id="Textové pole 2" o:spid="_x0000_s1026" type="#_x0000_t202" style="position:absolute;margin-left:36.45pt;margin-top:648.4pt;width:87.65pt;height:110.6pt;z-index:251678720;visibility:visible;mso-wrap-style:square;mso-width-percent:0;mso-height-percent:200;mso-wrap-distance-left:9pt;mso-wrap-distance-top:3.6pt;mso-wrap-distance-right:9pt;mso-wrap-distance-bottom:3.6pt;mso-position-horizontal:right;mso-position-horizontal-relative:margin;mso-position-vertical:absolute;mso-position-vertical-relative:text;mso-width-percent:0;mso-height-percent:200;mso-width-relative:margin;mso-height-relative:margin;v-text-anchor:top" o:gfxdata="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" strokecolor="white [3212]">
+                <v:textbox style="mso-fit-shape-to-text:t">
+                  <w:txbxContent>
+                    <w:p>
+                      <w:pPr>
+                        <w:jc w:val="right"/>
+                      </w:pPr>
+                      <w:r>
+                        <w:t>Jan Smutný</w:t>
+                      </w:r>
+                    </w:p>
+                    <w:p>
+                      <w:pPr>
+                        <w:jc w:val="right"/>
+                      </w:pPr>
+                      <w:r>
+                        <w:t>2022/2023</w:t>
+                      </w:r>
+                    </w:p>
+                  </w:txbxContent>
+                </v:textbox>
+                <w10:wrap type="square" anchorx="margin"/>
+              </v:shape>
+            </w:pict>
+          </mc:Fallback>
+        </mc:AlternateContent>
+      </w:r>
+      <w:r>
+        <w:rPr>
+          <w:noProof/>
+        </w:rPr>
+        <mc:AlternateContent>
+          <mc:Choice Requires="wps">
+            <w:drawing>
+              <wp:anchor distT="45720" distB="45720" distL="114300" distR="114300" simplePos="0" relativeHeight="251676672" behindDoc="0" locked="0" layoutInCell="1" allowOverlap="1" wp14:anchorId="2206CBAF" wp14:editId="31D4D07F">
+                <wp:simplePos x="0" y="0"/>
+                <wp:positionH relativeFrom="margin">
+                  <wp:align>right</wp:align>
+                </wp:positionH>
+                <wp:positionV relativeFrom="paragraph">
+                  <wp:posOffset>2167255</wp:posOffset>
+                </wp:positionV>
+                <wp:extent cx="5743575" cy="1404620"/>
+                <wp:effectExtent l="0" t="0" r="28575" b="22225"/>
+                <wp:wrapSquare wrapText="bothSides"/>
+                <wp:docPr id="6" name="Textové pole 2"/>
+                <wp:cNvGraphicFramePr>
+                  <a:graphicFrameLocks xmlns:a="http://schemas.openxmlformats.org/drawingml/2006/main"/>
+                </wp:cNvGraphicFramePr>
+                <a:graphic xmlns:a="http://schemas.openxmlformats.org/drawingml/2006/main">
+                  <a:graphicData uri="http://schemas.microsoft.com/office/word/2010/wordprocessingShape">
+                    <wps:wsp>
+                      <wps:cNvSpPr txBox="1">
+                        <a:spLocks noChangeArrowheads="1"/>
+                      </wps:cNvSpPr>
+                      <wps:spPr bwMode="auto">
+                        <a:xfrm>
+                          <a:off x="0" y="0"/>
+                          <a:ext cx="5743575" cy="1404620"/>
+                        </a:xfrm>
+                        <a:prstGeom prst="rect">
+                          <a:avLst/>
+                        </a:prstGeom>
+                        <a:solidFill>
+                          <a:srgbClr val="FFFFFF"/>
+                        </a:solidFill>
+                        <a:ln w="9525">
+                          <a:solidFill>
+                            <a:schemeClr val="bg1"/>
+                          </a:solidFill>
+                          <a:miter lim="800000"/>
+                          <a:headEnd/>
+                          <a:tailEnd/>
+                        </a:ln>
+                      </wps:spPr>
+                      <wps:txbx>
+                        <w:txbxContent>
+                          <w:p>
+                            <w:pPr>
+                              <w:pStyle w:val="Nzev"/>
+                              <w:rPr>
+                                <w:sz w:val="56"/>
+                                <w:szCs w:val="96"/>
+                              </w:rPr>
+                            </w:pPr>
+                            <w:r>
+                              <w:rPr>
+                                <w:sz w:val="56"/>
+                                <w:szCs w:val="96"/>
+                              </w:rPr>
+                              <w:t xml:space="preserve">Semestrální práce </w:t>
+                            </w:r>
+                            <w:r>
+                              <w:rPr>
+                                <w:sz w:val="56"/>
+                                <w:szCs w:val="96"/>
+                              </w:rPr>
+                              <w:t>z algoritmizace a programování 1</w:t>
+                            </w:r>
+                          </w:p>
+                          <w:p/>
+                          <w:p>
+                            <w:pPr>
+                              <w:jc w:val="center"/>
+                              <w:rPr>
+                                <w:rFonts w:asciiTheme="majorHAnsi" w:eastAsiaTheme="majorEastAsia" w:hAnsiTheme="majorHAnsi" w:cstheme="majorBidi"/>
+                                <w:color w:val="000000" w:themeColor="text1"/>
+                                <w:spacing w:val="-7"/>
+                                <w:sz w:val="56"/>
+                                <w:szCs w:val="96"/>
+                              </w:rPr>
+                            </w:pPr>
+                            <w:r>
+                              <w:rPr>
+                                <w:rFonts w:asciiTheme="majorHAnsi" w:eastAsiaTheme="majorEastAsia" w:hAnsiTheme="majorHAnsi" w:cstheme="majorBidi"/>
+                                <w:color w:val="000000" w:themeColor="text1"/>
+                                <w:spacing w:val="-7"/>
+                                <w:sz w:val="56"/>
+                                <w:szCs w:val="96"/>
+                              </w:rPr>
+                              <w:t>Úloha 15</w:t>
+                            </w:r>
+                          </w:p>
+                        </w:txbxContent>
+                      </wps:txbx>
+                      <wps:bodyPr rot="0" vert="horz" wrap="square" lIns="91440" tIns="45720" rIns="91440" bIns="45720" anchor="t" anchorCtr="0">
+                        <a:spAutoFit/>
+                      </wps:bodyPr>
+                    </wps:wsp>
+                  </a:graphicData>
+                </a:graphic>
+                <wp14:sizeRelH relativeFrom="margin">
+                  <wp14:pctWidth>0</wp14:pctWidth>
+                </wp14:sizeRelH>
+                <wp14:sizeRelV relativeFrom="margin">
+                  <wp14:pctHeight>20000</wp14:pctHeight>
+                </wp14:sizeRelV>
+              </wp:anchor>
+            </w:drawing>
+          </mc:Choice>
+          <mc:Fallback>
+            <w:pict>
+              <v:shape w14:anchorId="2206CBAF" id="_x0000_s1027" type="#_x0000_t202" style="position:absolute;margin-left:401.05pt;margin-top:170.65pt;width:452.25pt;height:110.6pt;z-index:251676672;visibility:visible;mso-wrap-style:square;mso-width-percent:0;mso-height-percent:200;mso-wrap-distance-left:9pt;mso-wrap-distance-top:3.6pt;mso-wrap-distance-right:9pt;mso-wrap-distance-bottom:3.6pt;mso-position-horizontal:right;mso-position-horizontal-relative:margin;mso-position-vertical:absolute;mso-position-vertical-relative:text;mso-width-percent:0;mso-height-percent:200;mso-width-relative:margin;mso-height-relative:margin;v-text-anchor:top" o:gfxdata="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" strokecolor="white [3212]">
+                <v:textbox style="mso-fit-shape-to-text:t">
+                  <w:txbxContent>
+                    <w:p>
+                      <w:pPr>
+                        <w:pStyle w:val="Nzev"/>
+                        <w:rPr>
+                          <w:sz w:val="56"/>
+                          <w:szCs w:val="96"/>
+                        </w:rPr>
+                      </w:pPr>
+                      <w:r>
+                        <w:rPr>
+                          <w:sz w:val="56"/>
+                          <w:szCs w:val="96"/>
+                        </w:rPr>
+                        <w:t xml:space="preserve">Semestrální práce </w:t>
+                      </w:r>
+                      <w:r>
+                        <w:rPr>
+                          <w:sz w:val="56"/>
+                          <w:szCs w:val="96"/>
+                        </w:rPr>
+                        <w:t>z algoritmizace a programování 1</w:t>
+                      </w:r>
+                    </w:p>
+                    <w:p/>
+                    <w:p>
+                      <w:pPr>
+                        <w:jc w:val="center"/>
+                        <w:rPr>
+                          <w:rFonts w:asciiTheme="majorHAnsi" w:eastAsiaTheme="majorEastAsia" w:hAnsiTheme="majorHAnsi" w:cstheme="majorBidi"/>
+                          <w:color w:val="000000" w:themeColor="text1"/>
+                          <w:spacing w:val="-7"/>
+                          <w:sz w:val="56"/>
+                          <w:szCs w:val="96"/>
+                        </w:rPr>
+                      </w:pPr>
+                      <w:r>
+                        <w:rPr>
+                          <w:rFonts w:asciiTheme="majorHAnsi" w:eastAsiaTheme="majorEastAsia" w:hAnsiTheme="majorHAnsi" w:cstheme="majorBidi"/>
+                          <w:color w:val="000000" w:themeColor="text1"/>
+                          <w:spacing w:val="-7"/>
+                          <w:sz w:val="56"/>
+                          <w:szCs w:val="96"/>
+                        </w:rPr>
+                        <w:t>Úloha 15</w:t>
+                      </w:r>
+                    </w:p>
+                  </w:txbxContent>
+                </v:textbox>
+                <w10:wrap type="square" anchorx="margin"/>
+              </v:shape>
+            </w:pict>
+          </mc:Fallback>
+        </mc:AlternateContent>
+      </w:r>
+      <w:r>
+        <w:rPr>
+          <w:noProof/>
+        </w:rPr>
+        <mc:AlternateContent>
+          <mc:Choice Requires="wps">
+            <w:drawing>
+              <wp:anchor distT="45720" distB="45720" distL="114300" distR="114300" simplePos="0" relativeHeight="251674624" behindDoc="0" locked="0" layoutInCell="1" allowOverlap="1" wp14:anchorId="4A49C66E" wp14:editId="3BD26035">
+                <wp:simplePos x="0" y="0"/>
+                <wp:positionH relativeFrom="margin">
+                  <wp:align>left</wp:align>
+                </wp:positionH>
+                <wp:positionV relativeFrom="paragraph">
+                  <wp:posOffset>0</wp:posOffset>
+                </wp:positionV>
+                <wp:extent cx="5743575" cy="1404620"/>
+                <wp:effectExtent l="0" t="0" r="28575" b="26035"/>
+                <wp:wrapSquare wrapText="bothSides"/>
+                <wp:docPr id="217" name="Textové pole 2"/>
+                <wp:cNvGraphicFramePr>
+                  <a:graphicFrameLocks xmlns:a="http://schemas.openxmlformats.org/drawingml/2006/main"/>
+                </wp:cNvGraphicFramePr>
+                <a:graphic xmlns:a="http://schemas.openxmlformats.org/drawingml/2006/main">
+                  <a:graphicData uri="http://schemas.microsoft.com/office/word/2010/wordprocessingShape">
+                    <wps:wsp>
+                      <wps:cNvSpPr txBox="1">
+                        <a:spLocks noChangeArrowheads="1"/>
+                      </wps:cNvSpPr>
+                      <wps:spPr bwMode="auto">
+                        <a:xfrm>
+                          <a:off x="0" y="0"/>
+                          <a:ext cx="5743575" cy="1404620"/>
+                        </a:xfrm>
+                        <a:prstGeom prst="rect">
+                          <a:avLst/>
+                        </a:prstGeom>
+                        <a:solidFill>
+                          <a:srgbClr val="FFFFFF"/>
+                        </a:solidFill>
+                        <a:ln w="9525">
+                          <a:solidFill>
+                            <a:schemeClr val="bg1"/>
+                          </a:solidFill>
+                          <a:miter lim="800000"/>
+                          <a:headEnd/>
+                          <a:tailEnd/>
+                        </a:ln>
+                      </wps:spPr>
+                      <wps:txbx>
+                        <w:txbxContent>
+                          <w:p>
+                            <w:pPr>
+                              <w:pStyle w:val="Nzev"/>
+                              <w:rPr>
+                                <w:sz w:val="56"/>
+                                <w:szCs w:val="96"/>
+                              </w:rPr>
+                            </w:pPr>
+                            <w:r>
+                              <w:rPr>
+                                <w:sz w:val="56"/>
+                                <w:szCs w:val="96"/>
+                              </w:rPr>
+                              <w:t>Technická univerzita v Liberci</w:t>
+                            </w:r>
+                          </w:p>
+                          <w:p>
+                            <w:pPr>
+                              <w:pStyle w:val="Nzev"/>
+                              <w:rPr>
+                                <w:sz w:val="44"/>
+                                <w:szCs w:val="56"/>
+                              </w:rPr>
+                            </w:pPr>
+                            <w:r>
+                              <w:rPr>
+                                <w:sz w:val="44"/>
+                                <w:szCs w:val="56"/>
+                              </w:rPr>
+                              <w:t>Fakulta mechatroniky, informatiky a mezioborových studií</w:t>
+                            </w:r>
+                          </w:p>
+                        </w:txbxContent>
+                      </wps:txbx>
+                      <wps:bodyPr rot="0" vert="horz" wrap="square" lIns="91440" tIns="45720" rIns="91440" bIns="45720" anchor="t" anchorCtr="0">
+                        <a:spAutoFit/>
+                      </wps:bodyPr>
+                    </wps:wsp>
+                  </a:graphicData>
+                </a:graphic>
+                <wp14:sizeRelH relativeFrom="margin">
+                  <wp14:pctWidth>0</wp14:pctWidth>
+                </wp14:sizeRelH>
+                <wp14:sizeRelV relativeFrom="margin">
+                  <wp14:pctHeight>20000</wp14:pctHeight>
+                </wp14:sizeRelV>
+              </wp:anchor>
+            </w:drawing>
+          </mc:Choice>
+          <mc:Fallback>
+            <w:pict>
+              <v:shape w14:anchorId="4A49C66E" id="_x0000_s1028" type="#_x0000_t202" style="position:absolute;margin-left:0;margin-top:0;width:452.25pt;height:110.6pt;z-index:251674624;visibility:visible;mso-wrap-style:square;mso-width-percent:0;mso-height-percent:200;mso-wrap-distance-left:9pt;mso-wrap-distance-top:3.6pt;mso-wrap-distance-right:9pt;mso-wrap-distance-bottom:3.6pt;mso-position-horizontal:left;mso-position-horizontal-relative:margin;mso-position-vertical:absolute;mso-position-vertical-relative:text;mso-width-percent:0;mso-height-percent:200;mso-width-relative:margin;mso-height-relative:margin;v-text-anchor:top" o:gfxdata="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" strokecolor="white [3212]">
+                <v:textbox style="mso-fit-shape-to-text:t">
+                  <w:txbxContent>
+                    <w:p>
+                      <w:pPr>
+                        <w:pStyle w:val="Nzev"/>
+                        <w:rPr>
+                          <w:sz w:val="56"/>
+                          <w:szCs w:val="96"/>
+                        </w:rPr>
+                      </w:pPr>
+                      <w:r>
+                        <w:rPr>
+                          <w:sz w:val="56"/>
+                          <w:szCs w:val="96"/>
+                        </w:rPr>
+                        <w:t>Technická univerzita v Liberci</w:t>
+                      </w:r>
+                    </w:p>
+                    <w:p>
+                      <w:pPr>
+                        <w:pStyle w:val="Nzev"/>
+                        <w:rPr>
+                          <w:sz w:val="44"/>
+                          <w:szCs w:val="56"/>
+                        </w:rPr>
+                      </w:pPr>
+                      <w:r>
+                        <w:rPr>
+                          <w:sz w:val="44"/>
+                          <w:szCs w:val="56"/>
+                        </w:rPr>
+                        <w:t>Fakulta mechatroniky, informatiky a mezioborových studií</w:t>
+                      </w:r>
+                    </w:p>
+                  </w:txbxContent>
+                </v:textbox>
+                <w10:wrap type="square" anchorx="margin"/>
+              </v:shape>
+            </w:pict>
+          </mc:Fallback>
+        </mc:AlternateContent>
+      </w:r>
       <w:r>
         <w:br w:type="page"/>
       </w:r>
@@ -55,31 +466,7 @@
         <w:rPr>
           <w:color w:val="000000"/>
         </w:rPr>
-        <w:t xml:space="preserve">Program má umožnit při jednom spuštění zpracování libovolného počtu zadání. Program bude postupně načítat dvojice čísel jako velikost vytvářené matice. Pro každé </w:t>
-      </w:r>
-      <w:r>
-        <w:rPr>
-          <w:color w:val="000000"/>
-        </w:rPr>
-        <w:t>zadání,</w:t>
-      </w:r>
-      <w:r>
-        <w:rPr>
-          <w:color w:val="000000"/>
-        </w:rPr>
-        <w:t xml:space="preserve"> nechť program vypíše výslednou matici. Po načtení záporného nebo nulového čísla namísto prvního rozměru </w:t>
-      </w:r>
-      <w:r>
-        <w:rPr>
-          <w:color w:val="000000"/>
-        </w:rPr>
-        <w:t>matice,</w:t>
-      </w:r>
-      <w:r>
-        <w:rPr>
-          <w:color w:val="000000"/>
-        </w:rPr>
-        <w:t xml:space="preserve"> nechť program skončí svoji činnost.</w:t>
+        <w:t>Program má umožnit při jednom spuštění zpracování libovolného počtu zadání. Program bude postupně načítat dvojice čísel jako velikost vytvářené matice. Pro každé zadání, nechť program vypíše výslednou matici. Po načtení záporného nebo nulového čísla namísto prvního rozměru matice, nechť program skončí svoji činnost.</w:t>
       </w:r>
     </w:p>
     <w:p>
@@ -179,22 +566,7 @@
         </w:numPr>
       </w:pPr>
       <w:r>
-        <w:t xml:space="preserve">Jsme-li na </w:t>
-      </w:r>
-      <w:r>
-        <w:t>horní</w:t>
-      </w:r>
-      <w:r>
-        <w:t xml:space="preserve"> hraně a vektor pohybu značí pohyb </w:t>
-      </w:r>
-      <w:r>
-        <w:t>nahoru,</w:t>
-      </w:r>
-      <w:r>
-        <w:t xml:space="preserve"> nastavíme vektor pohybu na pohyb </w:t>
-      </w:r>
-      <w:r>
-        <w:t>doprava. Dále to také znamená, že jsme „oběhli“ matici kolem dokola a tím pádem můžeme jít více do středu matice</w:t>
+        <w:t>Jsme-li na horní hraně a vektor pohybu značí pohyb nahoru, nastavíme vektor pohybu na pohyb doprava. Dále to také znamená, že jsme „oběhli“ matici kolem dokola a tím pádem můžeme jít více do středu matice</w:t>
       </w:r>
     </w:p>
     <w:p>
@@ -206,22 +578,7 @@
         </w:numPr>
       </w:pPr>
       <w:r>
-        <w:t xml:space="preserve">Jsme-li na </w:t>
-      </w:r>
-      <w:r>
-        <w:t>pravé</w:t>
-      </w:r>
-      <w:r>
-        <w:t xml:space="preserve"> hraně a vektor pohybu značí pohyb </w:t>
-      </w:r>
-      <w:r>
-        <w:t>doprava,</w:t>
-      </w:r>
-      <w:r>
-        <w:t xml:space="preserve"> nastavíme vektor pohybu na pohyb </w:t>
-      </w:r>
-      <w:r>
-        <w:t>dolu</w:t>
+        <w:t>Jsme-li na pravé hraně a vektor pohybu značí pohyb doprava, nastavíme vektor pohybu na pohyb dolu</w:t>
       </w:r>
     </w:p>
     <w:p>
@@ -233,22 +590,7 @@
         </w:numPr>
       </w:pPr>
       <w:r>
-        <w:t xml:space="preserve">Jsme-li na </w:t>
-      </w:r>
-      <w:r>
-        <w:t>levé</w:t>
-      </w:r>
-      <w:r>
-        <w:t xml:space="preserve"> hraně a vektor pohybu značí pohyb </w:t>
-      </w:r>
-      <w:r>
-        <w:t>doleva,</w:t>
-      </w:r>
-      <w:r>
-        <w:t xml:space="preserve"> nastavíme vektor pohybu na pohyb </w:t>
-      </w:r>
-      <w:r>
-        <w:t>nahoru</w:t>
+        <w:t>Jsme-li na levé hraně a vektor pohybu značí pohyb doleva, nastavíme vektor pohybu na pohyb nahoru</w:t>
       </w:r>
       <w:r>
         <w:rPr>
@@ -270,7 +612,7 @@
                     <pic:cNvPicPr/>
                   </pic:nvPicPr>
                   <pic:blipFill>
-                    <a:blip r:embed="rId5">
+                    <a:blip r:embed="rId6">
                       <a:extLst>
                         <a:ext uri="{28A0092B-C50C-407E-A947-70E740481C1C}">
                           <a14:useLocalDpi xmlns:a14="http://schemas.microsoft.com/office/drawing/2010/main" val="0"/>
@@ -467,49 +809,31 @@
             <w:tcW w:w="1829" w:type="dxa"/>
           </w:tcPr>
           <w:p>
-            <w:pPr>
-              <w:spacing w:after="0" w:line="240" w:lineRule="auto"/>
-            </w:pPr>
             <w:r>
               <w:t xml:space="preserve">01 02 03 04 05 </w:t>
             </w:r>
           </w:p>
           <w:p>
-            <w:pPr>
-              <w:spacing w:after="0" w:line="240" w:lineRule="auto"/>
-            </w:pPr>
             <w:r>
               <w:t xml:space="preserve">20 21 22 23 06 </w:t>
             </w:r>
           </w:p>
           <w:p>
-            <w:pPr>
-              <w:spacing w:after="0" w:line="240" w:lineRule="auto"/>
-            </w:pPr>
             <w:r>
               <w:t xml:space="preserve">19 32 33 24 07 </w:t>
             </w:r>
           </w:p>
           <w:p>
-            <w:pPr>
-              <w:spacing w:after="0" w:line="240" w:lineRule="auto"/>
-            </w:pPr>
             <w:r>
               <w:t xml:space="preserve">18 31 34 25 08 </w:t>
             </w:r>
           </w:p>
           <w:p>
-            <w:pPr>
-              <w:spacing w:after="0" w:line="240" w:lineRule="auto"/>
-            </w:pPr>
             <w:r>
               <w:t xml:space="preserve">17 30 35 26 09 </w:t>
             </w:r>
           </w:p>
           <w:p>
-            <w:pPr>
-              <w:spacing w:after="0" w:line="240" w:lineRule="auto"/>
-            </w:pPr>
             <w:r>
               <w:t xml:space="preserve">16 29 28 27 10 </w:t>
             </w:r>
@@ -525,49 +849,31 @@
             <w:tcW w:w="1831" w:type="dxa"/>
           </w:tcPr>
           <w:p>
-            <w:pPr>
-              <w:spacing w:after="0" w:line="240" w:lineRule="auto"/>
-            </w:pPr>
             <w:r>
               <w:t xml:space="preserve">01 02 03 04 05 </w:t>
             </w:r>
           </w:p>
           <w:p>
-            <w:pPr>
-              <w:spacing w:after="0" w:line="240" w:lineRule="auto"/>
-            </w:pPr>
             <w:r>
               <w:t xml:space="preserve">20 21 22 23 06 </w:t>
             </w:r>
           </w:p>
           <w:p>
-            <w:pPr>
-              <w:spacing w:after="0" w:line="240" w:lineRule="auto"/>
-            </w:pPr>
             <w:r>
               <w:t xml:space="preserve">19 32 33 24 07 </w:t>
             </w:r>
           </w:p>
           <w:p>
-            <w:pPr>
-              <w:spacing w:after="0" w:line="240" w:lineRule="auto"/>
-            </w:pPr>
             <w:r>
               <w:t xml:space="preserve">18 31 34 25 08 </w:t>
             </w:r>
           </w:p>
           <w:p>
-            <w:pPr>
-              <w:spacing w:after="0" w:line="240" w:lineRule="auto"/>
-            </w:pPr>
             <w:r>
               <w:t xml:space="preserve">17 30 35 26 09 </w:t>
             </w:r>
           </w:p>
           <w:p>
-            <w:pPr>
-              <w:spacing w:after="0" w:line="240" w:lineRule="auto"/>
-            </w:pPr>
             <w:r>
               <w:t xml:space="preserve">16 29 28 27 10 </w:t>
             </w:r>
@@ -608,34 +914,13 @@
             <w:tcW w:w="1829" w:type="dxa"/>
           </w:tcPr>
           <w:p>
-            <w:pPr>
-              <w:spacing w:after="0" w:line="240" w:lineRule="auto"/>
-            </w:pPr>
             <w:r>
               <w:t>Běžná hodnota</w:t>
             </w:r>
           </w:p>
           <w:p>
             <w:r>
-              <w:t>1</w:t>
-            </w:r>
-            <w:r>
-              <w:t xml:space="preserve"> sloup</w:t>
-            </w:r>
-            <w:r>
-              <w:t>ec</w:t>
-            </w:r>
-            <w:r>
-              <w:t xml:space="preserve">, </w:t>
-            </w:r>
-            <w:r>
-              <w:t>3</w:t>
-            </w:r>
-            <w:r>
-              <w:t xml:space="preserve"> řádk</w:t>
-            </w:r>
-            <w:r>
-              <w:t>y</w:t>
+              <w:t>1 sloupec, 3 řádky</w:t>
             </w:r>
           </w:p>
         </w:tc>
@@ -644,17 +929,11 @@
             <w:tcW w:w="1829" w:type="dxa"/>
           </w:tcPr>
           <w:p>
-            <w:pPr>
-              <w:spacing w:after="0" w:line="240" w:lineRule="auto"/>
-            </w:pPr>
             <w:r>
               <w:t xml:space="preserve">01 </w:t>
             </w:r>
           </w:p>
           <w:p>
-            <w:pPr>
-              <w:spacing w:after="0" w:line="240" w:lineRule="auto"/>
-            </w:pPr>
             <w:r>
               <w:t xml:space="preserve">02 </w:t>
             </w:r>
@@ -670,17 +949,11 @@
             <w:tcW w:w="1831" w:type="dxa"/>
           </w:tcPr>
           <w:p>
-            <w:pPr>
-              <w:spacing w:after="0" w:line="240" w:lineRule="auto"/>
-            </w:pPr>
             <w:r>
               <w:t xml:space="preserve">01 </w:t>
             </w:r>
           </w:p>
           <w:p>
-            <w:pPr>
-              <w:spacing w:after="0" w:line="240" w:lineRule="auto"/>
-            </w:pPr>
             <w:r>
               <w:t xml:space="preserve">02 </w:t>
             </w:r>
@@ -721,34 +994,13 @@
             <w:tcW w:w="1829" w:type="dxa"/>
           </w:tcPr>
           <w:p>
-            <w:pPr>
-              <w:spacing w:after="0" w:line="240" w:lineRule="auto"/>
-            </w:pPr>
             <w:r>
               <w:t>Limitní stav</w:t>
             </w:r>
           </w:p>
           <w:p>
             <w:r>
-              <w:t>4</w:t>
-            </w:r>
-            <w:r>
-              <w:t xml:space="preserve"> sloup</w:t>
-            </w:r>
-            <w:r>
-              <w:t>ce</w:t>
-            </w:r>
-            <w:r>
-              <w:t xml:space="preserve">, </w:t>
-            </w:r>
-            <w:r>
-              <w:t>0</w:t>
-            </w:r>
-            <w:r>
-              <w:t xml:space="preserve"> řádk</w:t>
-            </w:r>
-            <w:r>
-              <w:t>ů</w:t>
+              <w:t>4 sloupce, 0 řádků</w:t>
             </w:r>
           </w:p>
         </w:tc>
@@ -991,11 +1243,7 @@
           </mc:Choice>
           <mc:Fallback>
             <w:pict>
-              <v:shapetype w14:anchorId="530636ED" id="_x0000_t202" coordsize="21600,21600" o:spt="202" path="m,l,21600r21600,l21600,xe">
-                <v:stroke joinstyle="miter"/>
-                <v:path gradientshapeok="t" o:connecttype="rect"/>
-              </v:shapetype>
-              <v:shape id="Textové pole 16" o:spid="_x0000_s1026" type="#_x0000_t202" style="position:absolute;margin-left:244.15pt;margin-top:136.9pt;width:231.75pt;height:.05pt;z-index:251663360;visibility:visible;mso-wrap-style:square;mso-wrap-distance-left:9pt;mso-wrap-distance-top:0;mso-wrap-distance-right:9pt;mso-wrap-distance-bottom:0;mso-position-horizontal:absolute;mso-position-horizontal-relative:text;mso-position-vertical:absolute;mso-position-vertical-relative:text;v-text-anchor:top" o:gfxdata="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" stroked="f">
+              <v:shape w14:anchorId="530636ED" id="Textové pole 16" o:spid="_x0000_s1029" type="#_x0000_t202" style="position:absolute;margin-left:244.15pt;margin-top:136.9pt;width:231.75pt;height:.05pt;z-index:251663360;visibility:visible;mso-wrap-style:square;mso-wrap-distance-left:9pt;mso-wrap-distance-top:0;mso-wrap-distance-right:9pt;mso-wrap-distance-bottom:0;mso-position-horizontal:absolute;mso-position-horizontal-relative:text;mso-position-vertical:absolute;mso-position-vertical-relative:text;v-text-anchor:top" o:gfxdata="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" stroked="f">
                 <v:textbox style="mso-fit-shape-to-text:t" inset="0,0,0,0">
                   <w:txbxContent>
                     <w:p>
@@ -1048,7 +1296,7 @@
                     <pic:cNvPicPr/>
                   </pic:nvPicPr>
                   <pic:blipFill>
-                    <a:blip r:embed="rId6">
+                    <a:blip r:embed="rId7">
                       <a:extLst>
                         <a:ext uri="{28A0092B-C50C-407E-A947-70E740481C1C}">
                           <a14:useLocalDpi xmlns:a14="http://schemas.microsoft.com/office/drawing/2010/main" val="0"/>
@@ -1158,7 +1406,7 @@
           </mc:Choice>
           <mc:Fallback>
             <w:pict>
-              <v:shape w14:anchorId="044F409F" id="Textové pole 22" o:spid="_x0000_s1027" type="#_x0000_t202" style="position:absolute;margin-left:0;margin-top:492.15pt;width:276.75pt;height:.05pt;z-index:251672576;visibility:visible;mso-wrap-style:square;mso-wrap-distance-left:9pt;mso-wrap-distance-top:0;mso-wrap-distance-right:9pt;mso-wrap-distance-bottom:0;mso-position-horizontal:absolute;mso-position-horizontal-relative:text;mso-position-vertical:absolute;mso-position-vertical-relative:text;v-text-anchor:top" o:gfxdata="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" stroked="f">
+              <v:shape w14:anchorId="044F409F" id="Textové pole 22" o:spid="_x0000_s1030" type="#_x0000_t202" style="position:absolute;margin-left:0;margin-top:492.15pt;width:276.75pt;height:.05pt;z-index:251672576;visibility:visible;mso-wrap-style:square;mso-wrap-distance-left:9pt;mso-wrap-distance-top:0;mso-wrap-distance-right:9pt;mso-wrap-distance-bottom:0;mso-position-horizontal:absolute;mso-position-horizontal-relative:text;mso-position-vertical:absolute;mso-position-vertical-relative:text;v-text-anchor:top" o:gfxdata="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" stroked="f">
                 <v:textbox style="mso-fit-shape-to-text:t" inset="0,0,0,0">
                   <w:txbxContent>
                     <w:p>
@@ -1209,7 +1457,7 @@
                     <pic:cNvPicPr/>
                   </pic:nvPicPr>
                   <pic:blipFill>
-                    <a:blip r:embed="rId7">
+                    <a:blip r:embed="rId8">
                       <a:extLst>
                         <a:ext uri="{28A0092B-C50C-407E-A947-70E740481C1C}">
                           <a14:useLocalDpi xmlns:a14="http://schemas.microsoft.com/office/drawing/2010/main" val="0"/>
@@ -1309,7 +1557,7 @@
           </mc:Choice>
           <mc:Fallback>
             <w:pict>
-              <v:shape w14:anchorId="0A42E95B" id="Textové pole 20" o:spid="_x0000_s1028" type="#_x0000_t202" style="position:absolute;margin-left:0;margin-top:377.75pt;width:255.75pt;height:.05pt;z-index:251669504;visibility:visible;mso-wrap-style:square;mso-wrap-distance-left:9pt;mso-wrap-distance-top:0;mso-wrap-distance-right:9pt;mso-wrap-distance-bottom:0;mso-position-horizontal:absolute;mso-position-horizontal-relative:text;mso-position-vertical:absolute;mso-position-vertical-relative:text;v-text-anchor:top" o:gfxdata="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" stroked="f">
+              <v:shape w14:anchorId="0A42E95B" id="Textové pole 20" o:spid="_x0000_s1031" type="#_x0000_t202" style="position:absolute;margin-left:0;margin-top:377.75pt;width:255.75pt;height:.05pt;z-index:251669504;visibility:visible;mso-wrap-style:square;mso-wrap-distance-left:9pt;mso-wrap-distance-top:0;mso-wrap-distance-right:9pt;mso-wrap-distance-bottom:0;mso-position-horizontal:absolute;mso-position-horizontal-relative:text;mso-position-vertical:absolute;mso-position-vertical-relative:text;v-text-anchor:top" o:gfxdata="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" stroked="f">
                 <v:textbox style="mso-fit-shape-to-text:t" inset="0,0,0,0">
                   <w:txbxContent>
                     <w:p>
@@ -1360,7 +1608,7 @@
                     <pic:cNvPicPr/>
                   </pic:nvPicPr>
                   <pic:blipFill>
-                    <a:blip r:embed="rId8">
+                    <a:blip r:embed="rId9">
                       <a:extLst>
                         <a:ext uri="{28A0092B-C50C-407E-A947-70E740481C1C}">
                           <a14:useLocalDpi xmlns:a14="http://schemas.microsoft.com/office/drawing/2010/main" val="0"/>
@@ -1466,7 +1714,7 @@
           </mc:Choice>
           <mc:Fallback>
             <w:pict>
-              <v:shape w14:anchorId="7B1BC176" id="Textové pole 18" o:spid="_x0000_s1029" type="#_x0000_t202" style="position:absolute;margin-left:0;margin-top:245.95pt;width:246pt;height:.05pt;z-index:251666432;visibility:visible;mso-wrap-style:square;mso-wrap-distance-left:9pt;mso-wrap-distance-top:0;mso-wrap-distance-right:9pt;mso-wrap-distance-bottom:0;mso-position-horizontal:absolute;mso-position-horizontal-relative:text;mso-position-vertical:absolute;mso-position-vertical-relative:text;v-text-anchor:top" o:gfxdata="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" stroked="f">
+              <v:shape w14:anchorId="7B1BC176" id="Textové pole 18" o:spid="_x0000_s1032" type="#_x0000_t202" style="position:absolute;margin-left:0;margin-top:245.95pt;width:246pt;height:.05pt;z-index:251666432;visibility:visible;mso-wrap-style:square;mso-wrap-distance-left:9pt;mso-wrap-distance-top:0;mso-wrap-distance-right:9pt;mso-wrap-distance-bottom:0;mso-position-horizontal:absolute;mso-position-horizontal-relative:text;mso-position-vertical:absolute;mso-position-vertical-relative:text;v-text-anchor:top" o:gfxdata="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" stroked="f">
                 <v:textbox style="mso-fit-shape-to-text:t" inset="0,0,0,0">
                   <w:txbxContent>
                     <w:p>
@@ -1517,7 +1765,7 @@
                     <pic:cNvPicPr/>
                   </pic:nvPicPr>
                   <pic:blipFill>
-                    <a:blip r:embed="rId9">
+                    <a:blip r:embed="rId10">
                       <a:extLst>
                         <a:ext uri="{28A0092B-C50C-407E-A947-70E740481C1C}">
                           <a14:useLocalDpi xmlns:a14="http://schemas.microsoft.com/office/drawing/2010/main" val="0"/>
@@ -1635,7 +1883,7 @@
           </mc:Choice>
           <mc:Fallback>
             <w:pict>
-              <v:shape w14:anchorId="7A8D6424" id="Textové pole 14" o:spid="_x0000_s1030" type="#_x0000_t202" style="position:absolute;margin-left:-.35pt;margin-top:154.45pt;width:236.25pt;height:.05pt;z-index:251660288;visibility:visible;mso-wrap-style:square;mso-wrap-distance-left:9pt;mso-wrap-distance-top:0;mso-wrap-distance-right:9pt;mso-wrap-distance-bottom:0;mso-position-horizontal:absolute;mso-position-horizontal-relative:text;mso-position-vertical:absolute;mso-position-vertical-relative:text;v-text-anchor:top" o:gfxdata="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" stroked="f">
+              <v:shape w14:anchorId="7A8D6424" id="Textové pole 14" o:spid="_x0000_s1033" type="#_x0000_t202" style="position:absolute;margin-left:-.35pt;margin-top:154.45pt;width:236.25pt;height:.05pt;z-index:251660288;visibility:visible;mso-wrap-style:square;mso-wrap-distance-left:9pt;mso-wrap-distance-top:0;mso-wrap-distance-right:9pt;mso-wrap-distance-bottom:0;mso-position-horizontal:absolute;mso-position-horizontal-relative:text;mso-position-vertical:absolute;mso-position-vertical-relative:text;v-text-anchor:top" o:gfxdata="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" stroked="f">
                 <v:textbox style="mso-fit-shape-to-text:t" inset="0,0,0,0">
                   <w:txbxContent>
                     <w:p>
@@ -1704,7 +1952,7 @@
                     <pic:cNvPicPr/>
                   </pic:nvPicPr>
                   <pic:blipFill>
-                    <a:blip r:embed="rId10">
+                    <a:blip r:embed="rId11">
                       <a:extLst>
                         <a:ext uri="{28A0092B-C50C-407E-A947-70E740481C1C}">
                           <a14:useLocalDpi xmlns:a14="http://schemas.microsoft.com/office/drawing/2010/main" val="0"/>
@@ -3179,4 +3427,23 @@
     </a:ext>
   </a:extLst>
 </a:theme>
+</file>
+
+<file path=customXml/item1.xml><?xml version="1.0" encoding="utf-8"?>
+<CoverPageProperties xmlns="http://schemas.microsoft.com/office/2006/coverPageProps">
+  <PublishDate/>
+  <Abstract/>
+  <CompanyAddress/>
+  <CompanyPhone/>
+  <CompanyFax/>
+  <CompanyEmail/>
+</CoverPageProperties>
+</file>
+
+<file path=customXml/itemProps1.xml><?xml version="1.0" encoding="utf-8"?>
+<ds:datastoreItem xmlns:ds="http://schemas.openxmlformats.org/officeDocument/2006/customXml" ds:itemID="{55AF091B-3C7A-41E3-B477-F2FDAA23CFDA}">
+  <ds:schemaRefs>
+    <ds:schemaRef ds:uri="http://schemas.microsoft.com/office/2006/coverPageProps"/>
+  </ds:schemaRefs>
+</ds:datastoreItem>
 </file>
</xml_diff>